<commit_message>
Add useEffect to App
</commit_message>
<xml_diff>
--- a/Platzi Notes/Custom Hook.docx
+++ b/Platzi Notes/Custom Hook.docx
@@ -778,13 +778,6 @@
         </w:rPr>
         <w:t>.</w:t>
       </w:r>
-    </w:p>
-    <w:p>
-      <w:pPr>
-        <w:rPr>
-          <w:lang w:val="es-CO"/>
-        </w:rPr>
-      </w:pPr>
     </w:p>
     <w:p>
       <w:pPr>

</xml_diff>